<commit_message>
Advent Of Code - 44 Stars
</commit_message>
<xml_diff>
--- a/Progalap/komplexbeadando_uuuhsk/Progralap komplex beadandó.docx
+++ b/Progalap/komplexbeadando_uuuhsk/Progralap komplex beadandó.docx
@@ -8393,7 +8393,7 @@
           <w:noProof/>
         </w:rPr>
         <w:drawing>
-          <wp:inline distT="0" distB="0" distL="0" distR="0" wp14:anchorId="30614C32" wp14:editId="71134244">
+          <wp:inline distT="0" distB="0" distL="0" distR="0" wp14:anchorId="30614C32" wp14:editId="6299D495">
             <wp:extent cx="4767263" cy="2505075"/>
             <wp:effectExtent l="0" t="0" r="0" b="0"/>
             <wp:docPr id="17" name="Diagram 17"/>
@@ -9013,6 +9013,28 @@
           <w:szCs w:val="19"/>
           <w:lang w:eastAsia="hu-HU" w:bidi="ar-SA"/>
         </w:rPr>
+        <w:t>public</w:t>
+      </w:r>
+      <w:r>
+        <w:rPr>
+          <w:rFonts w:ascii="Consolas" w:eastAsiaTheme="minorEastAsia" w:hAnsi="Consolas" w:cs="Consolas"/>
+          <w:color w:val="000000"/>
+          <w:kern w:val="0"/>
+          <w:sz w:val="19"/>
+          <w:szCs w:val="19"/>
+          <w:lang w:eastAsia="hu-HU" w:bidi="ar-SA"/>
+        </w:rPr>
+        <w:t xml:space="preserve"> </w:t>
+      </w:r>
+      <w:r>
+        <w:rPr>
+          <w:rFonts w:ascii="Consolas" w:eastAsiaTheme="minorEastAsia" w:hAnsi="Consolas" w:cs="Consolas"/>
+          <w:color w:val="0000FF"/>
+          <w:kern w:val="0"/>
+          <w:sz w:val="19"/>
+          <w:szCs w:val="19"/>
+          <w:lang w:eastAsia="hu-HU" w:bidi="ar-SA"/>
+        </w:rPr>
         <w:t>static</w:t>
       </w:r>
       <w:r>
@@ -9035,29 +9057,6 @@
           <w:szCs w:val="19"/>
           <w:lang w:eastAsia="hu-HU" w:bidi="ar-SA"/>
         </w:rPr>
-        <w:t>void</w:t>
-      </w:r>
-      <w:r>
-        <w:rPr>
-          <w:rFonts w:ascii="Consolas" w:eastAsiaTheme="minorEastAsia" w:hAnsi="Consolas" w:cs="Consolas"/>
-          <w:color w:val="000000"/>
-          <w:kern w:val="0"/>
-          <w:sz w:val="19"/>
-          <w:szCs w:val="19"/>
-          <w:lang w:eastAsia="hu-HU" w:bidi="ar-SA"/>
-        </w:rPr>
-        <w:t xml:space="preserve"> Main(</w:t>
-      </w:r>
-      <w:proofErr w:type="gramStart"/>
-      <w:r>
-        <w:rPr>
-          <w:rFonts w:ascii="Consolas" w:eastAsiaTheme="minorEastAsia" w:hAnsi="Consolas" w:cs="Consolas"/>
-          <w:color w:val="0000FF"/>
-          <w:kern w:val="0"/>
-          <w:sz w:val="19"/>
-          <w:szCs w:val="19"/>
-          <w:lang w:eastAsia="hu-HU" w:bidi="ar-SA"/>
-        </w:rPr>
         <w:t>string</w:t>
       </w:r>
       <w:r>
@@ -9069,19 +9068,29 @@
           <w:szCs w:val="19"/>
           <w:lang w:eastAsia="hu-HU" w:bidi="ar-SA"/>
         </w:rPr>
-        <w:t>[</w:t>
-      </w:r>
-      <w:proofErr w:type="gramEnd"/>
-      <w:r>
-        <w:rPr>
-          <w:rFonts w:ascii="Consolas" w:eastAsiaTheme="minorEastAsia" w:hAnsi="Consolas" w:cs="Consolas"/>
-          <w:color w:val="000000"/>
-          <w:kern w:val="0"/>
-          <w:sz w:val="19"/>
-          <w:szCs w:val="19"/>
-          <w:lang w:eastAsia="hu-HU" w:bidi="ar-SA"/>
-        </w:rPr>
-        <w:t>] args)</w:t>
+        <w:t xml:space="preserve"> filename = </w:t>
+      </w:r>
+      <w:r>
+        <w:rPr>
+          <w:rFonts w:ascii="Consolas" w:eastAsiaTheme="minorEastAsia" w:hAnsi="Consolas" w:cs="Consolas"/>
+          <w:color w:val="A31515"/>
+          <w:kern w:val="0"/>
+          <w:sz w:val="19"/>
+          <w:szCs w:val="19"/>
+          <w:lang w:eastAsia="hu-HU" w:bidi="ar-SA"/>
+        </w:rPr>
+        <w:t>"be1.txt"</w:t>
+      </w:r>
+      <w:r>
+        <w:rPr>
+          <w:rFonts w:ascii="Consolas" w:eastAsiaTheme="minorEastAsia" w:hAnsi="Consolas" w:cs="Consolas"/>
+          <w:color w:val="000000"/>
+          <w:kern w:val="0"/>
+          <w:sz w:val="19"/>
+          <w:szCs w:val="19"/>
+          <w:lang w:eastAsia="hu-HU" w:bidi="ar-SA"/>
+        </w:rPr>
+        <w:t>;</w:t>
       </w:r>
     </w:p>
     <w:p>
@@ -9097,17 +9106,6 @@
           <w:lang w:eastAsia="hu-HU" w:bidi="ar-SA"/>
         </w:rPr>
       </w:pPr>
-      <w:r>
-        <w:rPr>
-          <w:rFonts w:ascii="Consolas" w:eastAsiaTheme="minorEastAsia" w:hAnsi="Consolas" w:cs="Consolas"/>
-          <w:color w:val="000000"/>
-          <w:kern w:val="0"/>
-          <w:sz w:val="19"/>
-          <w:szCs w:val="19"/>
-          <w:lang w:eastAsia="hu-HU" w:bidi="ar-SA"/>
-        </w:rPr>
-        <w:t xml:space="preserve">        {</w:t>
-      </w:r>
     </w:p>
     <w:p>
       <w:pPr>
@@ -9131,7 +9129,7 @@
           <w:szCs w:val="19"/>
           <w:lang w:eastAsia="hu-HU" w:bidi="ar-SA"/>
         </w:rPr>
-        <w:t xml:space="preserve">            </w:t>
+        <w:t xml:space="preserve">        </w:t>
       </w:r>
       <w:r>
         <w:rPr>
@@ -9142,40 +9140,119 @@
           <w:szCs w:val="19"/>
           <w:lang w:eastAsia="hu-HU" w:bidi="ar-SA"/>
         </w:rPr>
-        <w:t>string</w:t>
-      </w:r>
-      <w:r>
-        <w:rPr>
-          <w:rFonts w:ascii="Consolas" w:eastAsiaTheme="minorEastAsia" w:hAnsi="Consolas" w:cs="Consolas"/>
-          <w:color w:val="000000"/>
-          <w:kern w:val="0"/>
-          <w:sz w:val="19"/>
-          <w:szCs w:val="19"/>
-          <w:lang w:eastAsia="hu-HU" w:bidi="ar-SA"/>
-        </w:rPr>
-        <w:t xml:space="preserve"> filename = </w:t>
-      </w:r>
-      <w:r>
-        <w:rPr>
-          <w:rFonts w:ascii="Consolas" w:eastAsiaTheme="minorEastAsia" w:hAnsi="Consolas" w:cs="Consolas"/>
-          <w:color w:val="A31515"/>
-          <w:kern w:val="0"/>
-          <w:sz w:val="19"/>
-          <w:szCs w:val="19"/>
-          <w:lang w:eastAsia="hu-HU" w:bidi="ar-SA"/>
-        </w:rPr>
-        <w:t>"be1.txt"</w:t>
-      </w:r>
-      <w:r>
-        <w:rPr>
-          <w:rFonts w:ascii="Consolas" w:eastAsiaTheme="minorEastAsia" w:hAnsi="Consolas" w:cs="Consolas"/>
-          <w:color w:val="000000"/>
-          <w:kern w:val="0"/>
-          <w:sz w:val="19"/>
-          <w:szCs w:val="19"/>
-          <w:lang w:eastAsia="hu-HU" w:bidi="ar-SA"/>
-        </w:rPr>
-        <w:t>;</w:t>
+        <w:t>public</w:t>
+      </w:r>
+      <w:r>
+        <w:rPr>
+          <w:rFonts w:ascii="Consolas" w:eastAsiaTheme="minorEastAsia" w:hAnsi="Consolas" w:cs="Consolas"/>
+          <w:color w:val="000000"/>
+          <w:kern w:val="0"/>
+          <w:sz w:val="19"/>
+          <w:szCs w:val="19"/>
+          <w:lang w:eastAsia="hu-HU" w:bidi="ar-SA"/>
+        </w:rPr>
+        <w:t xml:space="preserve"> </w:t>
+      </w:r>
+      <w:r>
+        <w:rPr>
+          <w:rFonts w:ascii="Consolas" w:eastAsiaTheme="minorEastAsia" w:hAnsi="Consolas" w:cs="Consolas"/>
+          <w:color w:val="0000FF"/>
+          <w:kern w:val="0"/>
+          <w:sz w:val="19"/>
+          <w:szCs w:val="19"/>
+          <w:lang w:eastAsia="hu-HU" w:bidi="ar-SA"/>
+        </w:rPr>
+        <w:t>static</w:t>
+      </w:r>
+      <w:r>
+        <w:rPr>
+          <w:rFonts w:ascii="Consolas" w:eastAsiaTheme="minorEastAsia" w:hAnsi="Consolas" w:cs="Consolas"/>
+          <w:color w:val="000000"/>
+          <w:kern w:val="0"/>
+          <w:sz w:val="19"/>
+          <w:szCs w:val="19"/>
+          <w:lang w:eastAsia="hu-HU" w:bidi="ar-SA"/>
+        </w:rPr>
+        <w:t xml:space="preserve"> (List&lt;List&lt;</w:t>
+      </w:r>
+      <w:r>
+        <w:rPr>
+          <w:rFonts w:ascii="Consolas" w:eastAsiaTheme="minorEastAsia" w:hAnsi="Consolas" w:cs="Consolas"/>
+          <w:color w:val="0000FF"/>
+          <w:kern w:val="0"/>
+          <w:sz w:val="19"/>
+          <w:szCs w:val="19"/>
+          <w:lang w:eastAsia="hu-HU" w:bidi="ar-SA"/>
+        </w:rPr>
+        <w:t>int</w:t>
+      </w:r>
+      <w:r>
+        <w:rPr>
+          <w:rFonts w:ascii="Consolas" w:eastAsiaTheme="minorEastAsia" w:hAnsi="Consolas" w:cs="Consolas"/>
+          <w:color w:val="000000"/>
+          <w:kern w:val="0"/>
+          <w:sz w:val="19"/>
+          <w:szCs w:val="19"/>
+          <w:lang w:eastAsia="hu-HU" w:bidi="ar-SA"/>
+        </w:rPr>
+        <w:t xml:space="preserve">&gt;&gt; </w:t>
+      </w:r>
+      <w:proofErr w:type="gramStart"/>
+      <w:r>
+        <w:rPr>
+          <w:rFonts w:ascii="Consolas" w:eastAsiaTheme="minorEastAsia" w:hAnsi="Consolas" w:cs="Consolas"/>
+          <w:color w:val="000000"/>
+          <w:kern w:val="0"/>
+          <w:sz w:val="19"/>
+          <w:szCs w:val="19"/>
+          <w:lang w:eastAsia="hu-HU" w:bidi="ar-SA"/>
+        </w:rPr>
+        <w:t>x,</w:t>
+      </w:r>
+      <w:r>
+        <w:rPr>
+          <w:rFonts w:ascii="Consolas" w:eastAsiaTheme="minorEastAsia" w:hAnsi="Consolas" w:cs="Consolas"/>
+          <w:color w:val="0000FF"/>
+          <w:kern w:val="0"/>
+          <w:sz w:val="19"/>
+          <w:szCs w:val="19"/>
+          <w:lang w:eastAsia="hu-HU" w:bidi="ar-SA"/>
+        </w:rPr>
+        <w:t>int</w:t>
+      </w:r>
+      <w:proofErr w:type="gramEnd"/>
+      <w:r>
+        <w:rPr>
+          <w:rFonts w:ascii="Consolas" w:eastAsiaTheme="minorEastAsia" w:hAnsi="Consolas" w:cs="Consolas"/>
+          <w:color w:val="000000"/>
+          <w:kern w:val="0"/>
+          <w:sz w:val="19"/>
+          <w:szCs w:val="19"/>
+          <w:lang w:eastAsia="hu-HU" w:bidi="ar-SA"/>
+        </w:rPr>
+        <w:t xml:space="preserve"> n,</w:t>
+      </w:r>
+      <w:r>
+        <w:rPr>
+          <w:rFonts w:ascii="Consolas" w:eastAsiaTheme="minorEastAsia" w:hAnsi="Consolas" w:cs="Consolas"/>
+          <w:color w:val="0000FF"/>
+          <w:kern w:val="0"/>
+          <w:sz w:val="19"/>
+          <w:szCs w:val="19"/>
+          <w:lang w:eastAsia="hu-HU" w:bidi="ar-SA"/>
+        </w:rPr>
+        <w:t>int</w:t>
+      </w:r>
+      <w:r>
+        <w:rPr>
+          <w:rFonts w:ascii="Consolas" w:eastAsiaTheme="minorEastAsia" w:hAnsi="Consolas" w:cs="Consolas"/>
+          <w:color w:val="000000"/>
+          <w:kern w:val="0"/>
+          <w:sz w:val="19"/>
+          <w:szCs w:val="19"/>
+          <w:lang w:eastAsia="hu-HU" w:bidi="ar-SA"/>
+        </w:rPr>
+        <w:t xml:space="preserve"> m) beovasas()</w:t>
       </w:r>
     </w:p>
     <w:p>
@@ -9200,18 +9277,7 @@
           <w:szCs w:val="19"/>
           <w:lang w:eastAsia="hu-HU" w:bidi="ar-SA"/>
         </w:rPr>
-        <w:t xml:space="preserve">            </w:t>
-      </w:r>
-      <w:r>
-        <w:rPr>
-          <w:rFonts w:ascii="Consolas" w:eastAsiaTheme="minorEastAsia" w:hAnsi="Consolas" w:cs="Consolas"/>
-          <w:color w:val="008000"/>
-          <w:kern w:val="0"/>
-          <w:sz w:val="19"/>
-          <w:szCs w:val="19"/>
-          <w:lang w:eastAsia="hu-HU" w:bidi="ar-SA"/>
-        </w:rPr>
-        <w:t>//beolvasás</w:t>
+        <w:t xml:space="preserve">        {</w:t>
       </w:r>
     </w:p>
     <w:p>
@@ -11885,28 +11951,6 @@
           <w:lang w:eastAsia="hu-HU" w:bidi="ar-SA"/>
         </w:rPr>
       </w:pPr>
-      <w:r>
-        <w:rPr>
-          <w:rFonts w:ascii="Consolas" w:eastAsiaTheme="minorEastAsia" w:hAnsi="Consolas" w:cs="Consolas"/>
-          <w:color w:val="000000"/>
-          <w:kern w:val="0"/>
-          <w:sz w:val="19"/>
-          <w:szCs w:val="19"/>
-          <w:lang w:eastAsia="hu-HU" w:bidi="ar-SA"/>
-        </w:rPr>
-        <w:t xml:space="preserve">            </w:t>
-      </w:r>
-      <w:r>
-        <w:rPr>
-          <w:rFonts w:ascii="Consolas" w:eastAsiaTheme="minorEastAsia" w:hAnsi="Consolas" w:cs="Consolas"/>
-          <w:color w:val="008000"/>
-          <w:kern w:val="0"/>
-          <w:sz w:val="19"/>
-          <w:szCs w:val="19"/>
-          <w:lang w:eastAsia="hu-HU" w:bidi="ar-SA"/>
-        </w:rPr>
-        <w:t>//feladat</w:t>
-      </w:r>
     </w:p>
     <w:p>
       <w:pPr>
@@ -11941,18 +11985,42 @@
           <w:szCs w:val="19"/>
           <w:lang w:eastAsia="hu-HU" w:bidi="ar-SA"/>
         </w:rPr>
-        <w:t>double</w:t>
-      </w:r>
-      <w:r>
-        <w:rPr>
-          <w:rFonts w:ascii="Consolas" w:eastAsiaTheme="minorEastAsia" w:hAnsi="Consolas" w:cs="Consolas"/>
-          <w:color w:val="000000"/>
-          <w:kern w:val="0"/>
-          <w:sz w:val="19"/>
-          <w:szCs w:val="19"/>
-          <w:lang w:eastAsia="hu-HU" w:bidi="ar-SA"/>
-        </w:rPr>
-        <w:t xml:space="preserve"> max = 0;</w:t>
+        <w:t>return</w:t>
+      </w:r>
+      <w:r>
+        <w:rPr>
+          <w:rFonts w:ascii="Consolas" w:eastAsiaTheme="minorEastAsia" w:hAnsi="Consolas" w:cs="Consolas"/>
+          <w:color w:val="000000"/>
+          <w:kern w:val="0"/>
+          <w:sz w:val="19"/>
+          <w:szCs w:val="19"/>
+          <w:lang w:eastAsia="hu-HU" w:bidi="ar-SA"/>
+        </w:rPr>
+        <w:t xml:space="preserve"> (</w:t>
+      </w:r>
+      <w:proofErr w:type="gramStart"/>
+      <w:r>
+        <w:rPr>
+          <w:rFonts w:ascii="Consolas" w:eastAsiaTheme="minorEastAsia" w:hAnsi="Consolas" w:cs="Consolas"/>
+          <w:color w:val="000000"/>
+          <w:kern w:val="0"/>
+          <w:sz w:val="19"/>
+          <w:szCs w:val="19"/>
+          <w:lang w:eastAsia="hu-HU" w:bidi="ar-SA"/>
+        </w:rPr>
+        <w:t>x,n</w:t>
+      </w:r>
+      <w:proofErr w:type="gramEnd"/>
+      <w:r>
+        <w:rPr>
+          <w:rFonts w:ascii="Consolas" w:eastAsiaTheme="minorEastAsia" w:hAnsi="Consolas" w:cs="Consolas"/>
+          <w:color w:val="000000"/>
+          <w:kern w:val="0"/>
+          <w:sz w:val="19"/>
+          <w:szCs w:val="19"/>
+          <w:lang w:eastAsia="hu-HU" w:bidi="ar-SA"/>
+        </w:rPr>
+        <w:t>,m);</w:t>
       </w:r>
     </w:p>
     <w:p>
@@ -11977,29 +12045,7 @@
           <w:szCs w:val="19"/>
           <w:lang w:eastAsia="hu-HU" w:bidi="ar-SA"/>
         </w:rPr>
-        <w:t xml:space="preserve">            </w:t>
-      </w:r>
-      <w:r>
-        <w:rPr>
-          <w:rFonts w:ascii="Consolas" w:eastAsiaTheme="minorEastAsia" w:hAnsi="Consolas" w:cs="Consolas"/>
-          <w:color w:val="0000FF"/>
-          <w:kern w:val="0"/>
-          <w:sz w:val="19"/>
-          <w:szCs w:val="19"/>
-          <w:lang w:eastAsia="hu-HU" w:bidi="ar-SA"/>
-        </w:rPr>
-        <w:t>int</w:t>
-      </w:r>
-      <w:r>
-        <w:rPr>
-          <w:rFonts w:ascii="Consolas" w:eastAsiaTheme="minorEastAsia" w:hAnsi="Consolas" w:cs="Consolas"/>
-          <w:color w:val="000000"/>
-          <w:kern w:val="0"/>
-          <w:sz w:val="19"/>
-          <w:szCs w:val="19"/>
-          <w:lang w:eastAsia="hu-HU" w:bidi="ar-SA"/>
-        </w:rPr>
-        <w:t xml:space="preserve"> maxi = -1;</w:t>
+        <w:t xml:space="preserve">        }</w:t>
       </w:r>
     </w:p>
     <w:p>
@@ -12015,85 +12061,6 @@
           <w:lang w:eastAsia="hu-HU" w:bidi="ar-SA"/>
         </w:rPr>
       </w:pPr>
-      <w:r>
-        <w:rPr>
-          <w:rFonts w:ascii="Consolas" w:eastAsiaTheme="minorEastAsia" w:hAnsi="Consolas" w:cs="Consolas"/>
-          <w:color w:val="000000"/>
-          <w:kern w:val="0"/>
-          <w:sz w:val="19"/>
-          <w:szCs w:val="19"/>
-          <w:lang w:eastAsia="hu-HU" w:bidi="ar-SA"/>
-        </w:rPr>
-        <w:t xml:space="preserve">            </w:t>
-      </w:r>
-      <w:r>
-        <w:rPr>
-          <w:rFonts w:ascii="Consolas" w:eastAsiaTheme="minorEastAsia" w:hAnsi="Consolas" w:cs="Consolas"/>
-          <w:color w:val="0000FF"/>
-          <w:kern w:val="0"/>
-          <w:sz w:val="19"/>
-          <w:szCs w:val="19"/>
-          <w:lang w:eastAsia="hu-HU" w:bidi="ar-SA"/>
-        </w:rPr>
-        <w:t>for</w:t>
-      </w:r>
-      <w:r>
-        <w:rPr>
-          <w:rFonts w:ascii="Consolas" w:eastAsiaTheme="minorEastAsia" w:hAnsi="Consolas" w:cs="Consolas"/>
-          <w:color w:val="000000"/>
-          <w:kern w:val="0"/>
-          <w:sz w:val="19"/>
-          <w:szCs w:val="19"/>
-          <w:lang w:eastAsia="hu-HU" w:bidi="ar-SA"/>
-        </w:rPr>
-        <w:t xml:space="preserve"> (</w:t>
-      </w:r>
-      <w:r>
-        <w:rPr>
-          <w:rFonts w:ascii="Consolas" w:eastAsiaTheme="minorEastAsia" w:hAnsi="Consolas" w:cs="Consolas"/>
-          <w:color w:val="0000FF"/>
-          <w:kern w:val="0"/>
-          <w:sz w:val="19"/>
-          <w:szCs w:val="19"/>
-          <w:lang w:eastAsia="hu-HU" w:bidi="ar-SA"/>
-        </w:rPr>
-        <w:t>int</w:t>
-      </w:r>
-      <w:r>
-        <w:rPr>
-          <w:rFonts w:ascii="Consolas" w:eastAsiaTheme="minorEastAsia" w:hAnsi="Consolas" w:cs="Consolas"/>
-          <w:color w:val="000000"/>
-          <w:kern w:val="0"/>
-          <w:sz w:val="19"/>
-          <w:szCs w:val="19"/>
-          <w:lang w:eastAsia="hu-HU" w:bidi="ar-SA"/>
-        </w:rPr>
-        <w:t xml:space="preserve"> i = 0; i </w:t>
-      </w:r>
-      <w:proofErr w:type="gramStart"/>
-      <w:r>
-        <w:rPr>
-          <w:rFonts w:ascii="Consolas" w:eastAsiaTheme="minorEastAsia" w:hAnsi="Consolas" w:cs="Consolas"/>
-          <w:color w:val="000000"/>
-          <w:kern w:val="0"/>
-          <w:sz w:val="19"/>
-          <w:szCs w:val="19"/>
-          <w:lang w:eastAsia="hu-HU" w:bidi="ar-SA"/>
-        </w:rPr>
-        <w:t>&lt; n</w:t>
-      </w:r>
-      <w:proofErr w:type="gramEnd"/>
-      <w:r>
-        <w:rPr>
-          <w:rFonts w:ascii="Consolas" w:eastAsiaTheme="minorEastAsia" w:hAnsi="Consolas" w:cs="Consolas"/>
-          <w:color w:val="000000"/>
-          <w:kern w:val="0"/>
-          <w:sz w:val="19"/>
-          <w:szCs w:val="19"/>
-          <w:lang w:eastAsia="hu-HU" w:bidi="ar-SA"/>
-        </w:rPr>
-        <w:t>; i++)</w:t>
-      </w:r>
     </w:p>
     <w:p>
       <w:pPr>
@@ -12117,7 +12084,163 @@
           <w:szCs w:val="19"/>
           <w:lang w:eastAsia="hu-HU" w:bidi="ar-SA"/>
         </w:rPr>
-        <w:t xml:space="preserve">            {</w:t>
+        <w:t xml:space="preserve">        </w:t>
+      </w:r>
+      <w:r>
+        <w:rPr>
+          <w:rFonts w:ascii="Consolas" w:eastAsiaTheme="minorEastAsia" w:hAnsi="Consolas" w:cs="Consolas"/>
+          <w:color w:val="0000FF"/>
+          <w:kern w:val="0"/>
+          <w:sz w:val="19"/>
+          <w:szCs w:val="19"/>
+          <w:lang w:eastAsia="hu-HU" w:bidi="ar-SA"/>
+        </w:rPr>
+        <w:t>public</w:t>
+      </w:r>
+      <w:r>
+        <w:rPr>
+          <w:rFonts w:ascii="Consolas" w:eastAsiaTheme="minorEastAsia" w:hAnsi="Consolas" w:cs="Consolas"/>
+          <w:color w:val="000000"/>
+          <w:kern w:val="0"/>
+          <w:sz w:val="19"/>
+          <w:szCs w:val="19"/>
+          <w:lang w:eastAsia="hu-HU" w:bidi="ar-SA"/>
+        </w:rPr>
+        <w:t xml:space="preserve"> </w:t>
+      </w:r>
+      <w:r>
+        <w:rPr>
+          <w:rFonts w:ascii="Consolas" w:eastAsiaTheme="minorEastAsia" w:hAnsi="Consolas" w:cs="Consolas"/>
+          <w:color w:val="0000FF"/>
+          <w:kern w:val="0"/>
+          <w:sz w:val="19"/>
+          <w:szCs w:val="19"/>
+          <w:lang w:eastAsia="hu-HU" w:bidi="ar-SA"/>
+        </w:rPr>
+        <w:t>static</w:t>
+      </w:r>
+      <w:r>
+        <w:rPr>
+          <w:rFonts w:ascii="Consolas" w:eastAsiaTheme="minorEastAsia" w:hAnsi="Consolas" w:cs="Consolas"/>
+          <w:color w:val="000000"/>
+          <w:kern w:val="0"/>
+          <w:sz w:val="19"/>
+          <w:szCs w:val="19"/>
+          <w:lang w:eastAsia="hu-HU" w:bidi="ar-SA"/>
+        </w:rPr>
+        <w:t xml:space="preserve"> </w:t>
+      </w:r>
+      <w:r>
+        <w:rPr>
+          <w:rFonts w:ascii="Consolas" w:eastAsiaTheme="minorEastAsia" w:hAnsi="Consolas" w:cs="Consolas"/>
+          <w:color w:val="0000FF"/>
+          <w:kern w:val="0"/>
+          <w:sz w:val="19"/>
+          <w:szCs w:val="19"/>
+          <w:lang w:eastAsia="hu-HU" w:bidi="ar-SA"/>
+        </w:rPr>
+        <w:t>int</w:t>
+      </w:r>
+      <w:r>
+        <w:rPr>
+          <w:rFonts w:ascii="Consolas" w:eastAsiaTheme="minorEastAsia" w:hAnsi="Consolas" w:cs="Consolas"/>
+          <w:color w:val="000000"/>
+          <w:kern w:val="0"/>
+          <w:sz w:val="19"/>
+          <w:szCs w:val="19"/>
+          <w:lang w:eastAsia="hu-HU" w:bidi="ar-SA"/>
+        </w:rPr>
+        <w:t xml:space="preserve"> </w:t>
+      </w:r>
+      <w:proofErr w:type="gramStart"/>
+      <w:r>
+        <w:rPr>
+          <w:rFonts w:ascii="Consolas" w:eastAsiaTheme="minorEastAsia" w:hAnsi="Consolas" w:cs="Consolas"/>
+          <w:color w:val="000000"/>
+          <w:kern w:val="0"/>
+          <w:sz w:val="19"/>
+          <w:szCs w:val="19"/>
+          <w:lang w:eastAsia="hu-HU" w:bidi="ar-SA"/>
+        </w:rPr>
+        <w:t>feladat(</w:t>
+      </w:r>
+      <w:proofErr w:type="gramEnd"/>
+      <w:r>
+        <w:rPr>
+          <w:rFonts w:ascii="Consolas" w:eastAsiaTheme="minorEastAsia" w:hAnsi="Consolas" w:cs="Consolas"/>
+          <w:color w:val="000000"/>
+          <w:kern w:val="0"/>
+          <w:sz w:val="19"/>
+          <w:szCs w:val="19"/>
+          <w:lang w:eastAsia="hu-HU" w:bidi="ar-SA"/>
+        </w:rPr>
+        <w:t>List&lt;List&lt;</w:t>
+      </w:r>
+      <w:r>
+        <w:rPr>
+          <w:rFonts w:ascii="Consolas" w:eastAsiaTheme="minorEastAsia" w:hAnsi="Consolas" w:cs="Consolas"/>
+          <w:color w:val="0000FF"/>
+          <w:kern w:val="0"/>
+          <w:sz w:val="19"/>
+          <w:szCs w:val="19"/>
+          <w:lang w:eastAsia="hu-HU" w:bidi="ar-SA"/>
+        </w:rPr>
+        <w:t>int</w:t>
+      </w:r>
+      <w:r>
+        <w:rPr>
+          <w:rFonts w:ascii="Consolas" w:eastAsiaTheme="minorEastAsia" w:hAnsi="Consolas" w:cs="Consolas"/>
+          <w:color w:val="000000"/>
+          <w:kern w:val="0"/>
+          <w:sz w:val="19"/>
+          <w:szCs w:val="19"/>
+          <w:lang w:eastAsia="hu-HU" w:bidi="ar-SA"/>
+        </w:rPr>
+        <w:t xml:space="preserve">&gt;&gt; x, </w:t>
+      </w:r>
+      <w:r>
+        <w:rPr>
+          <w:rFonts w:ascii="Consolas" w:eastAsiaTheme="minorEastAsia" w:hAnsi="Consolas" w:cs="Consolas"/>
+          <w:color w:val="0000FF"/>
+          <w:kern w:val="0"/>
+          <w:sz w:val="19"/>
+          <w:szCs w:val="19"/>
+          <w:lang w:eastAsia="hu-HU" w:bidi="ar-SA"/>
+        </w:rPr>
+        <w:t>int</w:t>
+      </w:r>
+      <w:r>
+        <w:rPr>
+          <w:rFonts w:ascii="Consolas" w:eastAsiaTheme="minorEastAsia" w:hAnsi="Consolas" w:cs="Consolas"/>
+          <w:color w:val="000000"/>
+          <w:kern w:val="0"/>
+          <w:sz w:val="19"/>
+          <w:szCs w:val="19"/>
+          <w:lang w:eastAsia="hu-HU" w:bidi="ar-SA"/>
+        </w:rPr>
+        <w:t xml:space="preserve"> n, </w:t>
+      </w:r>
+      <w:r>
+        <w:rPr>
+          <w:rFonts w:ascii="Consolas" w:eastAsiaTheme="minorEastAsia" w:hAnsi="Consolas" w:cs="Consolas"/>
+          <w:color w:val="0000FF"/>
+          <w:kern w:val="0"/>
+          <w:sz w:val="19"/>
+          <w:szCs w:val="19"/>
+          <w:lang w:eastAsia="hu-HU" w:bidi="ar-SA"/>
+        </w:rPr>
+        <w:t>int</w:t>
+      </w:r>
+      <w:r>
+        <w:rPr>
+          <w:rFonts w:ascii="Consolas" w:eastAsiaTheme="minorEastAsia" w:hAnsi="Consolas" w:cs="Consolas"/>
+          <w:color w:val="000000"/>
+          <w:kern w:val="0"/>
+          <w:sz w:val="19"/>
+          <w:szCs w:val="19"/>
+          <w:lang w:eastAsia="hu-HU" w:bidi="ar-SA"/>
+        </w:rPr>
+        <w:t xml:space="preserve"> m)</w:t>
       </w:r>
     </w:p>
     <w:p>
@@ -12142,29 +12265,7 @@
           <w:szCs w:val="19"/>
           <w:lang w:eastAsia="hu-HU" w:bidi="ar-SA"/>
         </w:rPr>
-        <w:t xml:space="preserve">                </w:t>
-      </w:r>
-      <w:r>
-        <w:rPr>
-          <w:rFonts w:ascii="Consolas" w:eastAsiaTheme="minorEastAsia" w:hAnsi="Consolas" w:cs="Consolas"/>
-          <w:color w:val="0000FF"/>
-          <w:kern w:val="0"/>
-          <w:sz w:val="19"/>
-          <w:szCs w:val="19"/>
-          <w:lang w:eastAsia="hu-HU" w:bidi="ar-SA"/>
-        </w:rPr>
-        <w:t>double</w:t>
-      </w:r>
-      <w:r>
-        <w:rPr>
-          <w:rFonts w:ascii="Consolas" w:eastAsiaTheme="minorEastAsia" w:hAnsi="Consolas" w:cs="Consolas"/>
-          <w:color w:val="000000"/>
-          <w:kern w:val="0"/>
-          <w:sz w:val="19"/>
-          <w:szCs w:val="19"/>
-          <w:lang w:eastAsia="hu-HU" w:bidi="ar-SA"/>
-        </w:rPr>
-        <w:t xml:space="preserve"> tempmax = 0;</w:t>
+        <w:t xml:space="preserve">        {</w:t>
       </w:r>
     </w:p>
     <w:p>
@@ -12189,51 +12290,18 @@
           <w:szCs w:val="19"/>
           <w:lang w:eastAsia="hu-HU" w:bidi="ar-SA"/>
         </w:rPr>
-        <w:t xml:space="preserve">                </w:t>
-      </w:r>
-      <w:r>
-        <w:rPr>
-          <w:rFonts w:ascii="Consolas" w:eastAsiaTheme="minorEastAsia" w:hAnsi="Consolas" w:cs="Consolas"/>
-          <w:color w:val="0000FF"/>
-          <w:kern w:val="0"/>
-          <w:sz w:val="19"/>
-          <w:szCs w:val="19"/>
-          <w:lang w:eastAsia="hu-HU" w:bidi="ar-SA"/>
-        </w:rPr>
-        <w:t>foreach</w:t>
-      </w:r>
-      <w:r>
-        <w:rPr>
-          <w:rFonts w:ascii="Consolas" w:eastAsiaTheme="minorEastAsia" w:hAnsi="Consolas" w:cs="Consolas"/>
-          <w:color w:val="000000"/>
-          <w:kern w:val="0"/>
-          <w:sz w:val="19"/>
-          <w:szCs w:val="19"/>
-          <w:lang w:eastAsia="hu-HU" w:bidi="ar-SA"/>
-        </w:rPr>
-        <w:t xml:space="preserve"> (var item </w:t>
-      </w:r>
-      <w:r>
-        <w:rPr>
-          <w:rFonts w:ascii="Consolas" w:eastAsiaTheme="minorEastAsia" w:hAnsi="Consolas" w:cs="Consolas"/>
-          <w:color w:val="0000FF"/>
-          <w:kern w:val="0"/>
-          <w:sz w:val="19"/>
-          <w:szCs w:val="19"/>
-          <w:lang w:eastAsia="hu-HU" w:bidi="ar-SA"/>
-        </w:rPr>
-        <w:t>in</w:t>
-      </w:r>
-      <w:r>
-        <w:rPr>
-          <w:rFonts w:ascii="Consolas" w:eastAsiaTheme="minorEastAsia" w:hAnsi="Consolas" w:cs="Consolas"/>
-          <w:color w:val="000000"/>
-          <w:kern w:val="0"/>
-          <w:sz w:val="19"/>
-          <w:szCs w:val="19"/>
-          <w:lang w:eastAsia="hu-HU" w:bidi="ar-SA"/>
-        </w:rPr>
-        <w:t xml:space="preserve"> x[i])</w:t>
+        <w:t xml:space="preserve">            </w:t>
+      </w:r>
+      <w:r>
+        <w:rPr>
+          <w:rFonts w:ascii="Consolas" w:eastAsiaTheme="minorEastAsia" w:hAnsi="Consolas" w:cs="Consolas"/>
+          <w:color w:val="008000"/>
+          <w:kern w:val="0"/>
+          <w:sz w:val="19"/>
+          <w:szCs w:val="19"/>
+          <w:lang w:eastAsia="hu-HU" w:bidi="ar-SA"/>
+        </w:rPr>
+        <w:t>//feladat</w:t>
       </w:r>
     </w:p>
     <w:p>
@@ -12258,7 +12326,29 @@
           <w:szCs w:val="19"/>
           <w:lang w:eastAsia="hu-HU" w:bidi="ar-SA"/>
         </w:rPr>
-        <w:t xml:space="preserve">                    tempmax += item;</w:t>
+        <w:t xml:space="preserve">            </w:t>
+      </w:r>
+      <w:r>
+        <w:rPr>
+          <w:rFonts w:ascii="Consolas" w:eastAsiaTheme="minorEastAsia" w:hAnsi="Consolas" w:cs="Consolas"/>
+          <w:color w:val="0000FF"/>
+          <w:kern w:val="0"/>
+          <w:sz w:val="19"/>
+          <w:szCs w:val="19"/>
+          <w:lang w:eastAsia="hu-HU" w:bidi="ar-SA"/>
+        </w:rPr>
+        <w:t>double</w:t>
+      </w:r>
+      <w:r>
+        <w:rPr>
+          <w:rFonts w:ascii="Consolas" w:eastAsiaTheme="minorEastAsia" w:hAnsi="Consolas" w:cs="Consolas"/>
+          <w:color w:val="000000"/>
+          <w:kern w:val="0"/>
+          <w:sz w:val="19"/>
+          <w:szCs w:val="19"/>
+          <w:lang w:eastAsia="hu-HU" w:bidi="ar-SA"/>
+        </w:rPr>
+        <w:t xml:space="preserve"> max = 0;</w:t>
       </w:r>
     </w:p>
     <w:p>
@@ -12274,6 +12364,39 @@
           <w:lang w:eastAsia="hu-HU" w:bidi="ar-SA"/>
         </w:rPr>
       </w:pPr>
+      <w:r>
+        <w:rPr>
+          <w:rFonts w:ascii="Consolas" w:eastAsiaTheme="minorEastAsia" w:hAnsi="Consolas" w:cs="Consolas"/>
+          <w:color w:val="000000"/>
+          <w:kern w:val="0"/>
+          <w:sz w:val="19"/>
+          <w:szCs w:val="19"/>
+          <w:lang w:eastAsia="hu-HU" w:bidi="ar-SA"/>
+        </w:rPr>
+        <w:t xml:space="preserve">            </w:t>
+      </w:r>
+      <w:r>
+        <w:rPr>
+          <w:rFonts w:ascii="Consolas" w:eastAsiaTheme="minorEastAsia" w:hAnsi="Consolas" w:cs="Consolas"/>
+          <w:color w:val="0000FF"/>
+          <w:kern w:val="0"/>
+          <w:sz w:val="19"/>
+          <w:szCs w:val="19"/>
+          <w:lang w:eastAsia="hu-HU" w:bidi="ar-SA"/>
+        </w:rPr>
+        <w:t>int</w:t>
+      </w:r>
+      <w:r>
+        <w:rPr>
+          <w:rFonts w:ascii="Consolas" w:eastAsiaTheme="minorEastAsia" w:hAnsi="Consolas" w:cs="Consolas"/>
+          <w:color w:val="000000"/>
+          <w:kern w:val="0"/>
+          <w:sz w:val="19"/>
+          <w:szCs w:val="19"/>
+          <w:lang w:eastAsia="hu-HU" w:bidi="ar-SA"/>
+        </w:rPr>
+        <w:t xml:space="preserve"> maxi = -1;</w:t>
+      </w:r>
     </w:p>
     <w:p>
       <w:pPr>
@@ -12297,7 +12420,75 @@
           <w:szCs w:val="19"/>
           <w:lang w:eastAsia="hu-HU" w:bidi="ar-SA"/>
         </w:rPr>
-        <w:t xml:space="preserve">                tempmax /= m;</w:t>
+        <w:t xml:space="preserve">            </w:t>
+      </w:r>
+      <w:r>
+        <w:rPr>
+          <w:rFonts w:ascii="Consolas" w:eastAsiaTheme="minorEastAsia" w:hAnsi="Consolas" w:cs="Consolas"/>
+          <w:color w:val="0000FF"/>
+          <w:kern w:val="0"/>
+          <w:sz w:val="19"/>
+          <w:szCs w:val="19"/>
+          <w:lang w:eastAsia="hu-HU" w:bidi="ar-SA"/>
+        </w:rPr>
+        <w:t>for</w:t>
+      </w:r>
+      <w:r>
+        <w:rPr>
+          <w:rFonts w:ascii="Consolas" w:eastAsiaTheme="minorEastAsia" w:hAnsi="Consolas" w:cs="Consolas"/>
+          <w:color w:val="000000"/>
+          <w:kern w:val="0"/>
+          <w:sz w:val="19"/>
+          <w:szCs w:val="19"/>
+          <w:lang w:eastAsia="hu-HU" w:bidi="ar-SA"/>
+        </w:rPr>
+        <w:t xml:space="preserve"> (</w:t>
+      </w:r>
+      <w:r>
+        <w:rPr>
+          <w:rFonts w:ascii="Consolas" w:eastAsiaTheme="minorEastAsia" w:hAnsi="Consolas" w:cs="Consolas"/>
+          <w:color w:val="0000FF"/>
+          <w:kern w:val="0"/>
+          <w:sz w:val="19"/>
+          <w:szCs w:val="19"/>
+          <w:lang w:eastAsia="hu-HU" w:bidi="ar-SA"/>
+        </w:rPr>
+        <w:t>int</w:t>
+      </w:r>
+      <w:r>
+        <w:rPr>
+          <w:rFonts w:ascii="Consolas" w:eastAsiaTheme="minorEastAsia" w:hAnsi="Consolas" w:cs="Consolas"/>
+          <w:color w:val="000000"/>
+          <w:kern w:val="0"/>
+          <w:sz w:val="19"/>
+          <w:szCs w:val="19"/>
+          <w:lang w:eastAsia="hu-HU" w:bidi="ar-SA"/>
+        </w:rPr>
+        <w:t xml:space="preserve"> i = 0; i </w:t>
+      </w:r>
+      <w:proofErr w:type="gramStart"/>
+      <w:r>
+        <w:rPr>
+          <w:rFonts w:ascii="Consolas" w:eastAsiaTheme="minorEastAsia" w:hAnsi="Consolas" w:cs="Consolas"/>
+          <w:color w:val="000000"/>
+          <w:kern w:val="0"/>
+          <w:sz w:val="19"/>
+          <w:szCs w:val="19"/>
+          <w:lang w:eastAsia="hu-HU" w:bidi="ar-SA"/>
+        </w:rPr>
+        <w:t>&lt; n</w:t>
+      </w:r>
+      <w:proofErr w:type="gramEnd"/>
+      <w:r>
+        <w:rPr>
+          <w:rFonts w:ascii="Consolas" w:eastAsiaTheme="minorEastAsia" w:hAnsi="Consolas" w:cs="Consolas"/>
+          <w:color w:val="000000"/>
+          <w:kern w:val="0"/>
+          <w:sz w:val="19"/>
+          <w:szCs w:val="19"/>
+          <w:lang w:eastAsia="hu-HU" w:bidi="ar-SA"/>
+        </w:rPr>
+        <w:t>; i++)</w:t>
       </w:r>
     </w:p>
     <w:p>
@@ -12313,6 +12504,17 @@
           <w:lang w:eastAsia="hu-HU" w:bidi="ar-SA"/>
         </w:rPr>
       </w:pPr>
+      <w:r>
+        <w:rPr>
+          <w:rFonts w:ascii="Consolas" w:eastAsiaTheme="minorEastAsia" w:hAnsi="Consolas" w:cs="Consolas"/>
+          <w:color w:val="000000"/>
+          <w:kern w:val="0"/>
+          <w:sz w:val="19"/>
+          <w:szCs w:val="19"/>
+          <w:lang w:eastAsia="hu-HU" w:bidi="ar-SA"/>
+        </w:rPr>
+        <w:t xml:space="preserve">            {</w:t>
+      </w:r>
     </w:p>
     <w:p>
       <w:pPr>
@@ -12347,42 +12549,18 @@
           <w:szCs w:val="19"/>
           <w:lang w:eastAsia="hu-HU" w:bidi="ar-SA"/>
         </w:rPr>
-        <w:t>if</w:t>
-      </w:r>
-      <w:r>
-        <w:rPr>
-          <w:rFonts w:ascii="Consolas" w:eastAsiaTheme="minorEastAsia" w:hAnsi="Consolas" w:cs="Consolas"/>
-          <w:color w:val="000000"/>
-          <w:kern w:val="0"/>
-          <w:sz w:val="19"/>
-          <w:szCs w:val="19"/>
-          <w:lang w:eastAsia="hu-HU" w:bidi="ar-SA"/>
-        </w:rPr>
-        <w:t xml:space="preserve"> (tempmax &lt;= max &amp;&amp; </w:t>
-      </w:r>
-      <w:proofErr w:type="gramStart"/>
-      <w:r>
-        <w:rPr>
-          <w:rFonts w:ascii="Consolas" w:eastAsiaTheme="minorEastAsia" w:hAnsi="Consolas" w:cs="Consolas"/>
-          <w:color w:val="000000"/>
-          <w:kern w:val="0"/>
-          <w:sz w:val="19"/>
-          <w:szCs w:val="19"/>
-          <w:lang w:eastAsia="hu-HU" w:bidi="ar-SA"/>
-        </w:rPr>
-        <w:t>maxi !</w:t>
-      </w:r>
-      <w:proofErr w:type="gramEnd"/>
-      <w:r>
-        <w:rPr>
-          <w:rFonts w:ascii="Consolas" w:eastAsiaTheme="minorEastAsia" w:hAnsi="Consolas" w:cs="Consolas"/>
-          <w:color w:val="000000"/>
-          <w:kern w:val="0"/>
-          <w:sz w:val="19"/>
-          <w:szCs w:val="19"/>
-          <w:lang w:eastAsia="hu-HU" w:bidi="ar-SA"/>
-        </w:rPr>
-        <w:t>= -1)</w:t>
+        <w:t>double</w:t>
+      </w:r>
+      <w:r>
+        <w:rPr>
+          <w:rFonts w:ascii="Consolas" w:eastAsiaTheme="minorEastAsia" w:hAnsi="Consolas" w:cs="Consolas"/>
+          <w:color w:val="000000"/>
+          <w:kern w:val="0"/>
+          <w:sz w:val="19"/>
+          <w:szCs w:val="19"/>
+          <w:lang w:eastAsia="hu-HU" w:bidi="ar-SA"/>
+        </w:rPr>
+        <w:t xml:space="preserve"> tempmax = 0;</w:t>
       </w:r>
     </w:p>
     <w:p>
@@ -12407,7 +12585,7 @@
           <w:szCs w:val="19"/>
           <w:lang w:eastAsia="hu-HU" w:bidi="ar-SA"/>
         </w:rPr>
-        <w:t xml:space="preserve">                    </w:t>
+        <w:t xml:space="preserve">                </w:t>
       </w:r>
       <w:r>
         <w:rPr>
@@ -12418,18 +12596,40 @@
           <w:szCs w:val="19"/>
           <w:lang w:eastAsia="hu-HU" w:bidi="ar-SA"/>
         </w:rPr>
-        <w:t>continue</w:t>
-      </w:r>
-      <w:r>
-        <w:rPr>
-          <w:rFonts w:ascii="Consolas" w:eastAsiaTheme="minorEastAsia" w:hAnsi="Consolas" w:cs="Consolas"/>
-          <w:color w:val="000000"/>
-          <w:kern w:val="0"/>
-          <w:sz w:val="19"/>
-          <w:szCs w:val="19"/>
-          <w:lang w:eastAsia="hu-HU" w:bidi="ar-SA"/>
-        </w:rPr>
-        <w:t>;</w:t>
+        <w:t>foreach</w:t>
+      </w:r>
+      <w:r>
+        <w:rPr>
+          <w:rFonts w:ascii="Consolas" w:eastAsiaTheme="minorEastAsia" w:hAnsi="Consolas" w:cs="Consolas"/>
+          <w:color w:val="000000"/>
+          <w:kern w:val="0"/>
+          <w:sz w:val="19"/>
+          <w:szCs w:val="19"/>
+          <w:lang w:eastAsia="hu-HU" w:bidi="ar-SA"/>
+        </w:rPr>
+        <w:t xml:space="preserve"> (var item </w:t>
+      </w:r>
+      <w:r>
+        <w:rPr>
+          <w:rFonts w:ascii="Consolas" w:eastAsiaTheme="minorEastAsia" w:hAnsi="Consolas" w:cs="Consolas"/>
+          <w:color w:val="0000FF"/>
+          <w:kern w:val="0"/>
+          <w:sz w:val="19"/>
+          <w:szCs w:val="19"/>
+          <w:lang w:eastAsia="hu-HU" w:bidi="ar-SA"/>
+        </w:rPr>
+        <w:t>in</w:t>
+      </w:r>
+      <w:r>
+        <w:rPr>
+          <w:rFonts w:ascii="Consolas" w:eastAsiaTheme="minorEastAsia" w:hAnsi="Consolas" w:cs="Consolas"/>
+          <w:color w:val="000000"/>
+          <w:kern w:val="0"/>
+          <w:sz w:val="19"/>
+          <w:szCs w:val="19"/>
+          <w:lang w:eastAsia="hu-HU" w:bidi="ar-SA"/>
+        </w:rPr>
+        <w:t xml:space="preserve"> x[i])</w:t>
       </w:r>
     </w:p>
     <w:p>
@@ -12445,6 +12645,17 @@
           <w:lang w:eastAsia="hu-HU" w:bidi="ar-SA"/>
         </w:rPr>
       </w:pPr>
+      <w:r>
+        <w:rPr>
+          <w:rFonts w:ascii="Consolas" w:eastAsiaTheme="minorEastAsia" w:hAnsi="Consolas" w:cs="Consolas"/>
+          <w:color w:val="000000"/>
+          <w:kern w:val="0"/>
+          <w:sz w:val="19"/>
+          <w:szCs w:val="19"/>
+          <w:lang w:eastAsia="hu-HU" w:bidi="ar-SA"/>
+        </w:rPr>
+        <w:t xml:space="preserve">                    tempmax += item;</w:t>
+      </w:r>
     </w:p>
     <w:p>
       <w:pPr>
@@ -12459,17 +12670,6 @@
           <w:lang w:eastAsia="hu-HU" w:bidi="ar-SA"/>
         </w:rPr>
       </w:pPr>
-      <w:r>
-        <w:rPr>
-          <w:rFonts w:ascii="Consolas" w:eastAsiaTheme="minorEastAsia" w:hAnsi="Consolas" w:cs="Consolas"/>
-          <w:color w:val="000000"/>
-          <w:kern w:val="0"/>
-          <w:sz w:val="19"/>
-          <w:szCs w:val="19"/>
-          <w:lang w:eastAsia="hu-HU" w:bidi="ar-SA"/>
-        </w:rPr>
-        <w:t xml:space="preserve">                max = tempmax;</w:t>
-      </w:r>
     </w:p>
     <w:p>
       <w:pPr>
@@ -12493,7 +12693,7 @@
           <w:szCs w:val="19"/>
           <w:lang w:eastAsia="hu-HU" w:bidi="ar-SA"/>
         </w:rPr>
-        <w:t xml:space="preserve">                maxi = i;</w:t>
+        <w:t xml:space="preserve">                tempmax /= m;</w:t>
       </w:r>
     </w:p>
     <w:p>
@@ -12509,17 +12709,6 @@
           <w:lang w:eastAsia="hu-HU" w:bidi="ar-SA"/>
         </w:rPr>
       </w:pPr>
-      <w:r>
-        <w:rPr>
-          <w:rFonts w:ascii="Consolas" w:eastAsiaTheme="minorEastAsia" w:hAnsi="Consolas" w:cs="Consolas"/>
-          <w:color w:val="000000"/>
-          <w:kern w:val="0"/>
-          <w:sz w:val="19"/>
-          <w:szCs w:val="19"/>
-          <w:lang w:eastAsia="hu-HU" w:bidi="ar-SA"/>
-        </w:rPr>
-        <w:t xml:space="preserve">            }</w:t>
-      </w:r>
     </w:p>
     <w:p>
       <w:pPr>
@@ -12534,6 +12723,63 @@
           <w:lang w:eastAsia="hu-HU" w:bidi="ar-SA"/>
         </w:rPr>
       </w:pPr>
+      <w:r>
+        <w:rPr>
+          <w:rFonts w:ascii="Consolas" w:eastAsiaTheme="minorEastAsia" w:hAnsi="Consolas" w:cs="Consolas"/>
+          <w:color w:val="000000"/>
+          <w:kern w:val="0"/>
+          <w:sz w:val="19"/>
+          <w:szCs w:val="19"/>
+          <w:lang w:eastAsia="hu-HU" w:bidi="ar-SA"/>
+        </w:rPr>
+        <w:t xml:space="preserve">                </w:t>
+      </w:r>
+      <w:r>
+        <w:rPr>
+          <w:rFonts w:ascii="Consolas" w:eastAsiaTheme="minorEastAsia" w:hAnsi="Consolas" w:cs="Consolas"/>
+          <w:color w:val="0000FF"/>
+          <w:kern w:val="0"/>
+          <w:sz w:val="19"/>
+          <w:szCs w:val="19"/>
+          <w:lang w:eastAsia="hu-HU" w:bidi="ar-SA"/>
+        </w:rPr>
+        <w:t>if</w:t>
+      </w:r>
+      <w:r>
+        <w:rPr>
+          <w:rFonts w:ascii="Consolas" w:eastAsiaTheme="minorEastAsia" w:hAnsi="Consolas" w:cs="Consolas"/>
+          <w:color w:val="000000"/>
+          <w:kern w:val="0"/>
+          <w:sz w:val="19"/>
+          <w:szCs w:val="19"/>
+          <w:lang w:eastAsia="hu-HU" w:bidi="ar-SA"/>
+        </w:rPr>
+        <w:t xml:space="preserve"> (tempmax &lt;= max &amp;&amp; </w:t>
+      </w:r>
+      <w:proofErr w:type="gramStart"/>
+      <w:r>
+        <w:rPr>
+          <w:rFonts w:ascii="Consolas" w:eastAsiaTheme="minorEastAsia" w:hAnsi="Consolas" w:cs="Consolas"/>
+          <w:color w:val="000000"/>
+          <w:kern w:val="0"/>
+          <w:sz w:val="19"/>
+          <w:szCs w:val="19"/>
+          <w:lang w:eastAsia="hu-HU" w:bidi="ar-SA"/>
+        </w:rPr>
+        <w:t>maxi !</w:t>
+      </w:r>
+      <w:proofErr w:type="gramEnd"/>
+      <w:r>
+        <w:rPr>
+          <w:rFonts w:ascii="Consolas" w:eastAsiaTheme="minorEastAsia" w:hAnsi="Consolas" w:cs="Consolas"/>
+          <w:color w:val="000000"/>
+          <w:kern w:val="0"/>
+          <w:sz w:val="19"/>
+          <w:szCs w:val="19"/>
+          <w:lang w:eastAsia="hu-HU" w:bidi="ar-SA"/>
+        </w:rPr>
+        <w:t>= -1)</w:t>
+      </w:r>
     </w:p>
     <w:p>
       <w:pPr>
@@ -12557,18 +12803,29 @@
           <w:szCs w:val="19"/>
           <w:lang w:eastAsia="hu-HU" w:bidi="ar-SA"/>
         </w:rPr>
-        <w:t xml:space="preserve">            </w:t>
-      </w:r>
-      <w:r>
-        <w:rPr>
-          <w:rFonts w:ascii="Consolas" w:eastAsiaTheme="minorEastAsia" w:hAnsi="Consolas" w:cs="Consolas"/>
-          <w:color w:val="008000"/>
-          <w:kern w:val="0"/>
-          <w:sz w:val="19"/>
-          <w:szCs w:val="19"/>
-          <w:lang w:eastAsia="hu-HU" w:bidi="ar-SA"/>
-        </w:rPr>
-        <w:t>//Console.WriteLine("Atlagosan legmelegebb nap: " + (maxi + 1));</w:t>
+        <w:t xml:space="preserve">                    </w:t>
+      </w:r>
+      <w:r>
+        <w:rPr>
+          <w:rFonts w:ascii="Consolas" w:eastAsiaTheme="minorEastAsia" w:hAnsi="Consolas" w:cs="Consolas"/>
+          <w:color w:val="0000FF"/>
+          <w:kern w:val="0"/>
+          <w:sz w:val="19"/>
+          <w:szCs w:val="19"/>
+          <w:lang w:eastAsia="hu-HU" w:bidi="ar-SA"/>
+        </w:rPr>
+        <w:t>continue</w:t>
+      </w:r>
+      <w:r>
+        <w:rPr>
+          <w:rFonts w:ascii="Consolas" w:eastAsiaTheme="minorEastAsia" w:hAnsi="Consolas" w:cs="Consolas"/>
+          <w:color w:val="000000"/>
+          <w:kern w:val="0"/>
+          <w:sz w:val="19"/>
+          <w:szCs w:val="19"/>
+          <w:lang w:eastAsia="hu-HU" w:bidi="ar-SA"/>
+        </w:rPr>
+        <w:t>;</w:t>
       </w:r>
     </w:p>
     <w:p>
@@ -12584,17 +12841,6 @@
           <w:lang w:eastAsia="hu-HU" w:bidi="ar-SA"/>
         </w:rPr>
       </w:pPr>
-      <w:r>
-        <w:rPr>
-          <w:rFonts w:ascii="Consolas" w:eastAsiaTheme="minorEastAsia" w:hAnsi="Consolas" w:cs="Consolas"/>
-          <w:color w:val="000000"/>
-          <w:kern w:val="0"/>
-          <w:sz w:val="19"/>
-          <w:szCs w:val="19"/>
-          <w:lang w:eastAsia="hu-HU" w:bidi="ar-SA"/>
-        </w:rPr>
-        <w:t xml:space="preserve">            Console.WriteLine((maxi + 1));</w:t>
-      </w:r>
     </w:p>
     <w:p>
       <w:pPr>
@@ -12618,7 +12864,7 @@
           <w:szCs w:val="19"/>
           <w:lang w:eastAsia="hu-HU" w:bidi="ar-SA"/>
         </w:rPr>
-        <w:t xml:space="preserve">        }</w:t>
+        <w:t xml:space="preserve">                max = tempmax;</w:t>
       </w:r>
     </w:p>
     <w:p>
@@ -12643,7 +12889,7 @@
           <w:szCs w:val="19"/>
           <w:lang w:eastAsia="hu-HU" w:bidi="ar-SA"/>
         </w:rPr>
-        <w:t xml:space="preserve">    }</w:t>
+        <w:t xml:space="preserve">                maxi = i;</w:t>
       </w:r>
     </w:p>
     <w:p>
@@ -12668,16 +12914,564 @@
           <w:szCs w:val="19"/>
           <w:lang w:eastAsia="hu-HU" w:bidi="ar-SA"/>
         </w:rPr>
-        <w:t>}</w:t>
+        <w:t xml:space="preserve">            }</w:t>
       </w:r>
     </w:p>
     <w:p>
       <w:pPr>
+        <w:widowControl/>
+        <w:autoSpaceDE w:val="0"/>
+        <w:rPr>
+          <w:rFonts w:ascii="Consolas" w:eastAsiaTheme="minorEastAsia" w:hAnsi="Consolas" w:cs="Consolas"/>
+          <w:color w:val="000000"/>
+          <w:kern w:val="0"/>
+          <w:sz w:val="19"/>
+          <w:szCs w:val="19"/>
+          <w:lang w:eastAsia="hu-HU" w:bidi="ar-SA"/>
+        </w:rPr>
+      </w:pPr>
+    </w:p>
+    <w:p>
+      <w:pPr>
+        <w:widowControl/>
+        <w:autoSpaceDE w:val="0"/>
+        <w:rPr>
+          <w:rFonts w:ascii="Consolas" w:eastAsiaTheme="minorEastAsia" w:hAnsi="Consolas" w:cs="Consolas"/>
+          <w:color w:val="000000"/>
+          <w:kern w:val="0"/>
+          <w:sz w:val="19"/>
+          <w:szCs w:val="19"/>
+          <w:lang w:eastAsia="hu-HU" w:bidi="ar-SA"/>
+        </w:rPr>
+      </w:pPr>
+      <w:r>
+        <w:rPr>
+          <w:rFonts w:ascii="Consolas" w:eastAsiaTheme="minorEastAsia" w:hAnsi="Consolas" w:cs="Consolas"/>
+          <w:color w:val="000000"/>
+          <w:kern w:val="0"/>
+          <w:sz w:val="19"/>
+          <w:szCs w:val="19"/>
+          <w:lang w:eastAsia="hu-HU" w:bidi="ar-SA"/>
+        </w:rPr>
+        <w:t xml:space="preserve">            </w:t>
+      </w:r>
+      <w:r>
+        <w:rPr>
+          <w:rFonts w:ascii="Consolas" w:eastAsiaTheme="minorEastAsia" w:hAnsi="Consolas" w:cs="Consolas"/>
+          <w:color w:val="0000FF"/>
+          <w:kern w:val="0"/>
+          <w:sz w:val="19"/>
+          <w:szCs w:val="19"/>
+          <w:lang w:eastAsia="hu-HU" w:bidi="ar-SA"/>
+        </w:rPr>
+        <w:t>return</w:t>
+      </w:r>
+      <w:r>
+        <w:rPr>
+          <w:rFonts w:ascii="Consolas" w:eastAsiaTheme="minorEastAsia" w:hAnsi="Consolas" w:cs="Consolas"/>
+          <w:color w:val="000000"/>
+          <w:kern w:val="0"/>
+          <w:sz w:val="19"/>
+          <w:szCs w:val="19"/>
+          <w:lang w:eastAsia="hu-HU" w:bidi="ar-SA"/>
+        </w:rPr>
+        <w:t xml:space="preserve"> maxi + 1;</w:t>
+      </w:r>
+    </w:p>
+    <w:p>
+      <w:pPr>
+        <w:widowControl/>
+        <w:autoSpaceDE w:val="0"/>
+        <w:rPr>
+          <w:rFonts w:ascii="Consolas" w:eastAsiaTheme="minorEastAsia" w:hAnsi="Consolas" w:cs="Consolas"/>
+          <w:color w:val="000000"/>
+          <w:kern w:val="0"/>
+          <w:sz w:val="19"/>
+          <w:szCs w:val="19"/>
+          <w:lang w:eastAsia="hu-HU" w:bidi="ar-SA"/>
+        </w:rPr>
+      </w:pPr>
+      <w:r>
+        <w:rPr>
+          <w:rFonts w:ascii="Consolas" w:eastAsiaTheme="minorEastAsia" w:hAnsi="Consolas" w:cs="Consolas"/>
+          <w:color w:val="000000"/>
+          <w:kern w:val="0"/>
+          <w:sz w:val="19"/>
+          <w:szCs w:val="19"/>
+          <w:lang w:eastAsia="hu-HU" w:bidi="ar-SA"/>
+        </w:rPr>
+        <w:t xml:space="preserve">        }</w:t>
+      </w:r>
+    </w:p>
+    <w:p>
+      <w:pPr>
+        <w:widowControl/>
+        <w:autoSpaceDE w:val="0"/>
+        <w:rPr>
+          <w:rFonts w:ascii="Consolas" w:eastAsiaTheme="minorEastAsia" w:hAnsi="Consolas" w:cs="Consolas"/>
+          <w:color w:val="000000"/>
+          <w:kern w:val="0"/>
+          <w:sz w:val="19"/>
+          <w:szCs w:val="19"/>
+          <w:lang w:eastAsia="hu-HU" w:bidi="ar-SA"/>
+        </w:rPr>
+      </w:pPr>
+    </w:p>
+    <w:p>
+      <w:pPr>
+        <w:widowControl/>
+        <w:autoSpaceDE w:val="0"/>
+        <w:rPr>
+          <w:rFonts w:ascii="Consolas" w:eastAsiaTheme="minorEastAsia" w:hAnsi="Consolas" w:cs="Consolas"/>
+          <w:color w:val="000000"/>
+          <w:kern w:val="0"/>
+          <w:sz w:val="19"/>
+          <w:szCs w:val="19"/>
+          <w:lang w:eastAsia="hu-HU" w:bidi="ar-SA"/>
+        </w:rPr>
+      </w:pPr>
+      <w:r>
+        <w:rPr>
+          <w:rFonts w:ascii="Consolas" w:eastAsiaTheme="minorEastAsia" w:hAnsi="Consolas" w:cs="Consolas"/>
+          <w:color w:val="000000"/>
+          <w:kern w:val="0"/>
+          <w:sz w:val="19"/>
+          <w:szCs w:val="19"/>
+          <w:lang w:eastAsia="hu-HU" w:bidi="ar-SA"/>
+        </w:rPr>
+        <w:t xml:space="preserve">        </w:t>
+      </w:r>
+      <w:r>
+        <w:rPr>
+          <w:rFonts w:ascii="Consolas" w:eastAsiaTheme="minorEastAsia" w:hAnsi="Consolas" w:cs="Consolas"/>
+          <w:color w:val="0000FF"/>
+          <w:kern w:val="0"/>
+          <w:sz w:val="19"/>
+          <w:szCs w:val="19"/>
+          <w:lang w:eastAsia="hu-HU" w:bidi="ar-SA"/>
+        </w:rPr>
+        <w:t>static</w:t>
+      </w:r>
+      <w:r>
+        <w:rPr>
+          <w:rFonts w:ascii="Consolas" w:eastAsiaTheme="minorEastAsia" w:hAnsi="Consolas" w:cs="Consolas"/>
+          <w:color w:val="000000"/>
+          <w:kern w:val="0"/>
+          <w:sz w:val="19"/>
+          <w:szCs w:val="19"/>
+          <w:lang w:eastAsia="hu-HU" w:bidi="ar-SA"/>
+        </w:rPr>
+        <w:t xml:space="preserve"> </w:t>
+      </w:r>
+      <w:r>
+        <w:rPr>
+          <w:rFonts w:ascii="Consolas" w:eastAsiaTheme="minorEastAsia" w:hAnsi="Consolas" w:cs="Consolas"/>
+          <w:color w:val="0000FF"/>
+          <w:kern w:val="0"/>
+          <w:sz w:val="19"/>
+          <w:szCs w:val="19"/>
+          <w:lang w:eastAsia="hu-HU" w:bidi="ar-SA"/>
+        </w:rPr>
+        <w:t>void</w:t>
+      </w:r>
+      <w:r>
+        <w:rPr>
+          <w:rFonts w:ascii="Consolas" w:eastAsiaTheme="minorEastAsia" w:hAnsi="Consolas" w:cs="Consolas"/>
+          <w:color w:val="000000"/>
+          <w:kern w:val="0"/>
+          <w:sz w:val="19"/>
+          <w:szCs w:val="19"/>
+          <w:lang w:eastAsia="hu-HU" w:bidi="ar-SA"/>
+        </w:rPr>
+        <w:t xml:space="preserve"> Main(</w:t>
+      </w:r>
+      <w:proofErr w:type="gramStart"/>
+      <w:r>
+        <w:rPr>
+          <w:rFonts w:ascii="Consolas" w:eastAsiaTheme="minorEastAsia" w:hAnsi="Consolas" w:cs="Consolas"/>
+          <w:color w:val="0000FF"/>
+          <w:kern w:val="0"/>
+          <w:sz w:val="19"/>
+          <w:szCs w:val="19"/>
+          <w:lang w:eastAsia="hu-HU" w:bidi="ar-SA"/>
+        </w:rPr>
+        <w:t>string</w:t>
+      </w:r>
+      <w:r>
+        <w:rPr>
+          <w:rFonts w:ascii="Consolas" w:eastAsiaTheme="minorEastAsia" w:hAnsi="Consolas" w:cs="Consolas"/>
+          <w:color w:val="000000"/>
+          <w:kern w:val="0"/>
+          <w:sz w:val="19"/>
+          <w:szCs w:val="19"/>
+          <w:lang w:eastAsia="hu-HU" w:bidi="ar-SA"/>
+        </w:rPr>
+        <w:t>[</w:t>
+      </w:r>
+      <w:proofErr w:type="gramEnd"/>
+      <w:r>
+        <w:rPr>
+          <w:rFonts w:ascii="Consolas" w:eastAsiaTheme="minorEastAsia" w:hAnsi="Consolas" w:cs="Consolas"/>
+          <w:color w:val="000000"/>
+          <w:kern w:val="0"/>
+          <w:sz w:val="19"/>
+          <w:szCs w:val="19"/>
+          <w:lang w:eastAsia="hu-HU" w:bidi="ar-SA"/>
+        </w:rPr>
+        <w:t>] args)</w:t>
+      </w:r>
+    </w:p>
+    <w:p>
+      <w:pPr>
+        <w:widowControl/>
+        <w:autoSpaceDE w:val="0"/>
+        <w:rPr>
+          <w:rFonts w:ascii="Consolas" w:eastAsiaTheme="minorEastAsia" w:hAnsi="Consolas" w:cs="Consolas"/>
+          <w:color w:val="000000"/>
+          <w:kern w:val="0"/>
+          <w:sz w:val="19"/>
+          <w:szCs w:val="19"/>
+          <w:lang w:eastAsia="hu-HU" w:bidi="ar-SA"/>
+        </w:rPr>
+      </w:pPr>
+      <w:r>
+        <w:rPr>
+          <w:rFonts w:ascii="Consolas" w:eastAsiaTheme="minorEastAsia" w:hAnsi="Consolas" w:cs="Consolas"/>
+          <w:color w:val="000000"/>
+          <w:kern w:val="0"/>
+          <w:sz w:val="19"/>
+          <w:szCs w:val="19"/>
+          <w:lang w:eastAsia="hu-HU" w:bidi="ar-SA"/>
+        </w:rPr>
+        <w:t xml:space="preserve">        {</w:t>
+      </w:r>
+    </w:p>
+    <w:p>
+      <w:pPr>
+        <w:widowControl/>
+        <w:autoSpaceDE w:val="0"/>
+        <w:rPr>
+          <w:rFonts w:ascii="Consolas" w:eastAsiaTheme="minorEastAsia" w:hAnsi="Consolas" w:cs="Consolas"/>
+          <w:color w:val="000000"/>
+          <w:kern w:val="0"/>
+          <w:sz w:val="19"/>
+          <w:szCs w:val="19"/>
+          <w:lang w:eastAsia="hu-HU" w:bidi="ar-SA"/>
+        </w:rPr>
+      </w:pPr>
+      <w:r>
+        <w:rPr>
+          <w:rFonts w:ascii="Consolas" w:eastAsiaTheme="minorEastAsia" w:hAnsi="Consolas" w:cs="Consolas"/>
+          <w:color w:val="000000"/>
+          <w:kern w:val="0"/>
+          <w:sz w:val="19"/>
+          <w:szCs w:val="19"/>
+          <w:lang w:eastAsia="hu-HU" w:bidi="ar-SA"/>
+        </w:rPr>
+        <w:t xml:space="preserve">            </w:t>
+      </w:r>
+      <w:r>
+        <w:rPr>
+          <w:rFonts w:ascii="Consolas" w:eastAsiaTheme="minorEastAsia" w:hAnsi="Consolas" w:cs="Consolas"/>
+          <w:color w:val="0000FF"/>
+          <w:kern w:val="0"/>
+          <w:sz w:val="19"/>
+          <w:szCs w:val="19"/>
+          <w:lang w:eastAsia="hu-HU" w:bidi="ar-SA"/>
+        </w:rPr>
+        <w:t>var</w:t>
+      </w:r>
+      <w:r>
+        <w:rPr>
+          <w:rFonts w:ascii="Consolas" w:eastAsiaTheme="minorEastAsia" w:hAnsi="Consolas" w:cs="Consolas"/>
+          <w:color w:val="000000"/>
+          <w:kern w:val="0"/>
+          <w:sz w:val="19"/>
+          <w:szCs w:val="19"/>
+          <w:lang w:eastAsia="hu-HU" w:bidi="ar-SA"/>
+        </w:rPr>
+        <w:t xml:space="preserve"> temp = </w:t>
+      </w:r>
+      <w:proofErr w:type="gramStart"/>
+      <w:r>
+        <w:rPr>
+          <w:rFonts w:ascii="Consolas" w:eastAsiaTheme="minorEastAsia" w:hAnsi="Consolas" w:cs="Consolas"/>
+          <w:color w:val="000000"/>
+          <w:kern w:val="0"/>
+          <w:sz w:val="19"/>
+          <w:szCs w:val="19"/>
+          <w:lang w:eastAsia="hu-HU" w:bidi="ar-SA"/>
+        </w:rPr>
+        <w:t>beovasas(</w:t>
+      </w:r>
+      <w:proofErr w:type="gramEnd"/>
+      <w:r>
+        <w:rPr>
+          <w:rFonts w:ascii="Consolas" w:eastAsiaTheme="minorEastAsia" w:hAnsi="Consolas" w:cs="Consolas"/>
+          <w:color w:val="000000"/>
+          <w:kern w:val="0"/>
+          <w:sz w:val="19"/>
+          <w:szCs w:val="19"/>
+          <w:lang w:eastAsia="hu-HU" w:bidi="ar-SA"/>
+        </w:rPr>
+        <w:t>);</w:t>
+      </w:r>
+    </w:p>
+    <w:p>
+      <w:pPr>
+        <w:widowControl/>
+        <w:autoSpaceDE w:val="0"/>
+        <w:rPr>
+          <w:rFonts w:ascii="Consolas" w:eastAsiaTheme="minorEastAsia" w:hAnsi="Consolas" w:cs="Consolas"/>
+          <w:color w:val="000000"/>
+          <w:kern w:val="0"/>
+          <w:sz w:val="19"/>
+          <w:szCs w:val="19"/>
+          <w:lang w:eastAsia="hu-HU" w:bidi="ar-SA"/>
+        </w:rPr>
+      </w:pPr>
+    </w:p>
+    <w:p>
+      <w:pPr>
+        <w:widowControl/>
+        <w:autoSpaceDE w:val="0"/>
+        <w:rPr>
+          <w:rFonts w:ascii="Consolas" w:eastAsiaTheme="minorEastAsia" w:hAnsi="Consolas" w:cs="Consolas"/>
+          <w:color w:val="000000"/>
+          <w:kern w:val="0"/>
+          <w:sz w:val="19"/>
+          <w:szCs w:val="19"/>
+          <w:lang w:eastAsia="hu-HU" w:bidi="ar-SA"/>
+        </w:rPr>
+      </w:pPr>
+      <w:r>
+        <w:rPr>
+          <w:rFonts w:ascii="Consolas" w:eastAsiaTheme="minorEastAsia" w:hAnsi="Consolas" w:cs="Consolas"/>
+          <w:color w:val="000000"/>
+          <w:kern w:val="0"/>
+          <w:sz w:val="19"/>
+          <w:szCs w:val="19"/>
+          <w:lang w:eastAsia="hu-HU" w:bidi="ar-SA"/>
+        </w:rPr>
+        <w:t xml:space="preserve">            </w:t>
+      </w:r>
+      <w:r>
+        <w:rPr>
+          <w:rFonts w:ascii="Consolas" w:eastAsiaTheme="minorEastAsia" w:hAnsi="Consolas" w:cs="Consolas"/>
+          <w:color w:val="0000FF"/>
+          <w:kern w:val="0"/>
+          <w:sz w:val="19"/>
+          <w:szCs w:val="19"/>
+          <w:lang w:eastAsia="hu-HU" w:bidi="ar-SA"/>
+        </w:rPr>
+        <w:t>int</w:t>
+      </w:r>
+      <w:r>
+        <w:rPr>
+          <w:rFonts w:ascii="Consolas" w:eastAsiaTheme="minorEastAsia" w:hAnsi="Consolas" w:cs="Consolas"/>
+          <w:color w:val="000000"/>
+          <w:kern w:val="0"/>
+          <w:sz w:val="19"/>
+          <w:szCs w:val="19"/>
+          <w:lang w:eastAsia="hu-HU" w:bidi="ar-SA"/>
+        </w:rPr>
+        <w:t xml:space="preserve"> solution = </w:t>
+      </w:r>
+      <w:proofErr w:type="gramStart"/>
+      <w:r>
+        <w:rPr>
+          <w:rFonts w:ascii="Consolas" w:eastAsiaTheme="minorEastAsia" w:hAnsi="Consolas" w:cs="Consolas"/>
+          <w:color w:val="000000"/>
+          <w:kern w:val="0"/>
+          <w:sz w:val="19"/>
+          <w:szCs w:val="19"/>
+          <w:lang w:eastAsia="hu-HU" w:bidi="ar-SA"/>
+        </w:rPr>
+        <w:t>feladat(</w:t>
+      </w:r>
+      <w:proofErr w:type="gramEnd"/>
+      <w:r>
+        <w:rPr>
+          <w:rFonts w:ascii="Consolas" w:eastAsiaTheme="minorEastAsia" w:hAnsi="Consolas" w:cs="Consolas"/>
+          <w:color w:val="000000"/>
+          <w:kern w:val="0"/>
+          <w:sz w:val="19"/>
+          <w:szCs w:val="19"/>
+          <w:lang w:eastAsia="hu-HU" w:bidi="ar-SA"/>
+        </w:rPr>
+        <w:t>temp.x, temp.n, temp.m);</w:t>
+      </w:r>
+    </w:p>
+    <w:p>
+      <w:pPr>
+        <w:widowControl/>
+        <w:autoSpaceDE w:val="0"/>
+        <w:rPr>
+          <w:rFonts w:ascii="Consolas" w:eastAsiaTheme="minorEastAsia" w:hAnsi="Consolas" w:cs="Consolas"/>
+          <w:color w:val="000000"/>
+          <w:kern w:val="0"/>
+          <w:sz w:val="19"/>
+          <w:szCs w:val="19"/>
+          <w:lang w:eastAsia="hu-HU" w:bidi="ar-SA"/>
+        </w:rPr>
+      </w:pPr>
+    </w:p>
+    <w:p>
+      <w:pPr>
+        <w:widowControl/>
+        <w:autoSpaceDE w:val="0"/>
+        <w:rPr>
+          <w:rFonts w:ascii="Consolas" w:eastAsiaTheme="minorEastAsia" w:hAnsi="Consolas" w:cs="Consolas"/>
+          <w:color w:val="000000"/>
+          <w:kern w:val="0"/>
+          <w:sz w:val="19"/>
+          <w:szCs w:val="19"/>
+          <w:lang w:eastAsia="hu-HU" w:bidi="ar-SA"/>
+        </w:rPr>
+      </w:pPr>
+      <w:r>
+        <w:rPr>
+          <w:rFonts w:ascii="Consolas" w:eastAsiaTheme="minorEastAsia" w:hAnsi="Consolas" w:cs="Consolas"/>
+          <w:color w:val="000000"/>
+          <w:kern w:val="0"/>
+          <w:sz w:val="19"/>
+          <w:szCs w:val="19"/>
+          <w:lang w:eastAsia="hu-HU" w:bidi="ar-SA"/>
+        </w:rPr>
+        <w:t xml:space="preserve">            </w:t>
+      </w:r>
+      <w:r>
+        <w:rPr>
+          <w:rFonts w:ascii="Consolas" w:eastAsiaTheme="minorEastAsia" w:hAnsi="Consolas" w:cs="Consolas"/>
+          <w:color w:val="008000"/>
+          <w:kern w:val="0"/>
+          <w:sz w:val="19"/>
+          <w:szCs w:val="19"/>
+          <w:lang w:eastAsia="hu-HU" w:bidi="ar-SA"/>
+        </w:rPr>
+        <w:t>//Console.WriteLine("Atlagosan legmelegebb nap: " + (maxi + 1));</w:t>
+      </w:r>
+    </w:p>
+    <w:p>
+      <w:pPr>
+        <w:widowControl/>
+        <w:autoSpaceDE w:val="0"/>
+        <w:rPr>
+          <w:rFonts w:ascii="Consolas" w:eastAsiaTheme="minorEastAsia" w:hAnsi="Consolas" w:cs="Consolas"/>
+          <w:color w:val="000000"/>
+          <w:kern w:val="0"/>
+          <w:sz w:val="19"/>
+          <w:szCs w:val="19"/>
+          <w:lang w:eastAsia="hu-HU" w:bidi="ar-SA"/>
+        </w:rPr>
+      </w:pPr>
+      <w:r>
+        <w:rPr>
+          <w:rFonts w:ascii="Consolas" w:eastAsiaTheme="minorEastAsia" w:hAnsi="Consolas" w:cs="Consolas"/>
+          <w:color w:val="000000"/>
+          <w:kern w:val="0"/>
+          <w:sz w:val="19"/>
+          <w:szCs w:val="19"/>
+          <w:lang w:eastAsia="hu-HU" w:bidi="ar-SA"/>
+        </w:rPr>
+        <w:t xml:space="preserve">            Console.WriteLine(solution);</w:t>
+      </w:r>
+    </w:p>
+    <w:p>
+      <w:pPr>
+        <w:widowControl/>
+        <w:autoSpaceDE w:val="0"/>
+        <w:rPr>
+          <w:rFonts w:ascii="Consolas" w:eastAsiaTheme="minorEastAsia" w:hAnsi="Consolas" w:cs="Consolas"/>
+          <w:color w:val="000000"/>
+          <w:kern w:val="0"/>
+          <w:sz w:val="19"/>
+          <w:szCs w:val="19"/>
+          <w:lang w:eastAsia="hu-HU" w:bidi="ar-SA"/>
+        </w:rPr>
+      </w:pPr>
+      <w:r>
+        <w:rPr>
+          <w:rFonts w:ascii="Consolas" w:eastAsiaTheme="minorEastAsia" w:hAnsi="Consolas" w:cs="Consolas"/>
+          <w:color w:val="000000"/>
+          <w:kern w:val="0"/>
+          <w:sz w:val="19"/>
+          <w:szCs w:val="19"/>
+          <w:lang w:eastAsia="hu-HU" w:bidi="ar-SA"/>
+        </w:rPr>
+        <w:t xml:space="preserve">        }</w:t>
+      </w:r>
+    </w:p>
+    <w:p>
+      <w:pPr>
+        <w:widowControl/>
+        <w:autoSpaceDE w:val="0"/>
+        <w:rPr>
+          <w:rFonts w:ascii="Consolas" w:eastAsiaTheme="minorEastAsia" w:hAnsi="Consolas" w:cs="Consolas"/>
+          <w:color w:val="000000"/>
+          <w:kern w:val="0"/>
+          <w:sz w:val="19"/>
+          <w:szCs w:val="19"/>
+          <w:lang w:eastAsia="hu-HU" w:bidi="ar-SA"/>
+        </w:rPr>
+      </w:pPr>
+      <w:r>
+        <w:rPr>
+          <w:rFonts w:ascii="Consolas" w:eastAsiaTheme="minorEastAsia" w:hAnsi="Consolas" w:cs="Consolas"/>
+          <w:color w:val="000000"/>
+          <w:kern w:val="0"/>
+          <w:sz w:val="19"/>
+          <w:szCs w:val="19"/>
+          <w:lang w:eastAsia="hu-HU" w:bidi="ar-SA"/>
+        </w:rPr>
+        <w:t xml:space="preserve">    }</w:t>
+      </w:r>
+    </w:p>
+    <w:p>
+      <w:pPr>
+        <w:widowControl/>
+        <w:autoSpaceDE w:val="0"/>
+        <w:rPr>
+          <w:rFonts w:ascii="Consolas" w:eastAsiaTheme="minorEastAsia" w:hAnsi="Consolas" w:cs="Consolas"/>
+          <w:color w:val="000000"/>
+          <w:kern w:val="0"/>
+          <w:sz w:val="19"/>
+          <w:szCs w:val="19"/>
+          <w:lang w:eastAsia="hu-HU" w:bidi="ar-SA"/>
+        </w:rPr>
+      </w:pPr>
+      <w:r>
+        <w:rPr>
+          <w:rFonts w:ascii="Consolas" w:eastAsiaTheme="minorEastAsia" w:hAnsi="Consolas" w:cs="Consolas"/>
+          <w:color w:val="000000"/>
+          <w:kern w:val="0"/>
+          <w:sz w:val="19"/>
+          <w:szCs w:val="19"/>
+          <w:lang w:eastAsia="hu-HU" w:bidi="ar-SA"/>
+        </w:rPr>
+        <w:t>}</w:t>
+      </w:r>
+    </w:p>
+    <w:p>
+      <w:pPr>
+        <w:widowControl/>
+        <w:autoSpaceDE w:val="0"/>
+        <w:rPr>
+          <w:rFonts w:ascii="Consolas" w:eastAsiaTheme="minorEastAsia" w:hAnsi="Consolas" w:cs="Consolas"/>
+          <w:color w:val="000000"/>
+          <w:kern w:val="0"/>
+          <w:sz w:val="19"/>
+          <w:szCs w:val="19"/>
+          <w:lang w:eastAsia="hu-HU" w:bidi="ar-SA"/>
+        </w:rPr>
+      </w:pPr>
+    </w:p>
+    <w:p>
+      <w:pPr>
         <w:pStyle w:val="Cedmsor2"/>
       </w:pPr>
       <w:bookmarkStart w:id="45" w:name="_Toc122286559"/>
       <w:r>
-        <w:lastRenderedPageBreak/>
         <w:t>Tesztelés</w:t>
       </w:r>
       <w:bookmarkEnd w:id="45"/>
@@ -16014,7 +16808,7 @@
           <a:pPr algn="ctr"/>
           <a:r>
             <a:rPr lang="hu-HU"/>
-            <a:t>Beolvasás</a:t>
+            <a:t>beolvasas</a:t>
           </a:r>
         </a:p>
       </dgm:t>
@@ -16053,7 +16847,7 @@
           <a:pPr algn="ctr"/>
           <a:r>
             <a:rPr lang="hu-HU"/>
-            <a:t>Kiírás</a:t>
+            <a:t>kiíras</a:t>
           </a:r>
         </a:p>
       </dgm:t>
@@ -16854,7 +17648,7 @@
           </a:pPr>
           <a:r>
             <a:rPr lang="hu-HU" sz="1400" kern="1200"/>
-            <a:t>Beolvasás</a:t>
+            <a:t>beolvasas</a:t>
           </a:r>
         </a:p>
       </dsp:txBody>
@@ -17241,7 +18035,7 @@
           </a:pPr>
           <a:r>
             <a:rPr lang="hu-HU" sz="1400" kern="1200"/>
-            <a:t>Kiírás</a:t>
+            <a:t>kiíras</a:t>
           </a:r>
         </a:p>
       </dsp:txBody>
@@ -19137,10 +19931,6 @@
 </file>
 
 <file path=customXml/item1.xml><?xml version="1.0" encoding="utf-8"?>
-<b:Sources xmlns:b="http://schemas.openxmlformats.org/officeDocument/2006/bibliography" xmlns="http://schemas.openxmlformats.org/officeDocument/2006/bibliography" SelectedStyle="\APA.XSL" StyleName="APA"/>
-</file>
-
-<file path=customXml/item2.xml><?xml version="1.0" encoding="utf-8"?>
 <ct:contentTypeSchema xmlns:ct="http://schemas.microsoft.com/office/2006/metadata/contentType" xmlns:ma="http://schemas.microsoft.com/office/2006/metadata/properties/metaAttributes" ct:_="" ma:_="" ma:contentTypeName="Dokumentum" ma:contentTypeID="0x010100C36B427B73A62D4EB9A174C0522CF7F7" ma:contentTypeVersion="8" ma:contentTypeDescription="Új dokumentum létrehozása." ma:contentTypeScope="" ma:versionID="847254468c937a39d39175ac85295afc">
   <xsd:schema xmlns:xsd="http://www.w3.org/2001/XMLSchema" xmlns:xs="http://www.w3.org/2001/XMLSchema" xmlns:p="http://schemas.microsoft.com/office/2006/metadata/properties" xmlns:ns2="36275015-5e3f-4e11-8c0d-330cf6beabd1" targetNamespace="http://schemas.microsoft.com/office/2006/metadata/properties" ma:root="true" ma:fieldsID="c822d6b25226fce866b5ebeb838e30ff" ns2:_="">
     <xsd:import namespace="36275015-5e3f-4e11-8c0d-330cf6beabd1"/>
@@ -19304,6 +20094,10 @@
 </ct:contentTypeSchema>
 </file>
 
+<file path=customXml/item2.xml><?xml version="1.0" encoding="utf-8"?>
+<b:Sources xmlns:b="http://schemas.openxmlformats.org/officeDocument/2006/bibliography" xmlns="http://schemas.openxmlformats.org/officeDocument/2006/bibliography" SelectedStyle="\APA.XSL" StyleName="APA"/>
+</file>
+
 <file path=customXml/item3.xml><?xml version="1.0" encoding="utf-8"?>
 <?mso-contentType ?>
 <FormTemplates xmlns="http://schemas.microsoft.com/sharepoint/v3/contenttype/forms">
@@ -19314,14 +20108,6 @@
 </file>
 
 <file path=customXml/itemProps1.xml><?xml version="1.0" encoding="utf-8"?>
-<ds:datastoreItem xmlns:ds="http://schemas.openxmlformats.org/officeDocument/2006/customXml" ds:itemID="{7FF7310D-0356-4332-B6DB-F0DB8BE4F8E5}">
-  <ds:schemaRefs>
-    <ds:schemaRef ds:uri="http://schemas.openxmlformats.org/officeDocument/2006/bibliography"/>
-  </ds:schemaRefs>
-</ds:datastoreItem>
-</file>
-
-<file path=customXml/itemProps2.xml><?xml version="1.0" encoding="utf-8"?>
 <ds:datastoreItem xmlns:ds="http://schemas.openxmlformats.org/officeDocument/2006/customXml" ds:itemID="{ED90FCE3-A1A7-4907-A56D-2FB7842BFAD2}">
   <ds:schemaRefs>
     <ds:schemaRef ds:uri="http://schemas.microsoft.com/office/2006/metadata/contentType"/>
@@ -19339,6 +20125,14 @@
 </ds:datastoreItem>
 </file>
 
+<file path=customXml/itemProps2.xml><?xml version="1.0" encoding="utf-8"?>
+<ds:datastoreItem xmlns:ds="http://schemas.openxmlformats.org/officeDocument/2006/customXml" ds:itemID="{7FF7310D-0356-4332-B6DB-F0DB8BE4F8E5}">
+  <ds:schemaRefs>
+    <ds:schemaRef ds:uri="http://schemas.openxmlformats.org/officeDocument/2006/bibliography"/>
+  </ds:schemaRefs>
+</ds:datastoreItem>
+</file>
+
 <file path=customXml/itemProps3.xml><?xml version="1.0" encoding="utf-8"?>
 <ds:datastoreItem xmlns:ds="http://schemas.openxmlformats.org/officeDocument/2006/customXml" ds:itemID="{3B4CB83A-7293-452A-B66A-0703EE2D43D2}">
   <ds:schemaRefs>

</xml_diff>